<commit_message>
Se completa opciones de GebConfig y prueba de reportes
</commit_message>
<xml_diff>
--- a/WebTestRobot.docx
+++ b/WebTestRobot.docx
@@ -4,45 +4,105 @@
   <w:body>
     <w:p>
       <w:pPr>
-        <w:rPr>
-          <w:lang w:val="es-AR"/>
-        </w:rPr>
+        <w:pStyle w:val="Heading1"/>
       </w:pPr>
       <w:r>
-        <w:rPr>
-          <w:lang w:val="es-AR"/>
-        </w:rPr>
-        <w:t xml:space="preserve">HTML </w:t>
+        <w:t>Documentación</w:t>
       </w:r>
-      <w:proofErr w:type="spellStart"/>
+    </w:p>
+    <w:p/>
+    <w:p>
+      <w:pPr>
+        <w:pStyle w:val="Heading2"/>
+      </w:pPr>
       <w:r>
-        <w:rPr>
-          <w:lang w:val="es-AR"/>
-        </w:rPr>
-        <w:t>Unit</w:t>
+        <w:t>The Page Object pattern</w:t>
       </w:r>
-      <w:proofErr w:type="spellEnd"/>
+    </w:p>
+    <w:p>
       <w:r>
-        <w:rPr>
-          <w:lang w:val="es-AR"/>
-        </w:rPr>
-        <w:t xml:space="preserve"> funciona hasta la versión 2.27 de </w:t>
+        <w:t>The implementation of how to search and how to find the results is going to have to be duplicated in every test, maybe many times per test. As soon as something as trivial as the name of the search field changes you have to update a lot of code. The Page Object Pattern allows us to apply the same principles of modularity, reuse and encapsulation that we use in other aspects of programming to avoid such issues in browser automation code.</w:t>
       </w:r>
-      <w:proofErr w:type="spellStart"/>
+    </w:p>
+    <w:p/>
+    <w:p>
       <w:r>
-        <w:rPr>
-          <w:lang w:val="es-AR"/>
-        </w:rPr>
-        <w:t>webdriver</w:t>
+        <w:t>Módulos</w:t>
       </w:r>
-      <w:proofErr w:type="spellEnd"/>
+    </w:p>
+    <w:p>
+      <w:pPr>
+        <w:pStyle w:val="ListParagraph"/>
+        <w:numPr>
+          <w:ilvl w:val="0"/>
+          <w:numId w:val="1"/>
+        </w:numPr>
+      </w:pPr>
       <w:r>
-        <w:rPr>
-          <w:lang w:val="es-AR"/>
-        </w:rPr>
-        <w:t>. (</w:t>
+        <w:t>Reuso en varias páginas</w:t>
       </w:r>
-      <w:hyperlink r:id="rId5" w:anchor="query:+page:1+mid:za7zxhn7kz4t5de2+state:results" w:history="1">
+    </w:p>
+    <w:p>
+      <w:pPr>
+        <w:pStyle w:val="ListParagraph"/>
+        <w:numPr>
+          <w:ilvl w:val="0"/>
+          <w:numId w:val="1"/>
+        </w:numPr>
+      </w:pPr>
+      <w:r>
+        <w:t>Dentro de una misma página</w:t>
+      </w:r>
+      <w:bookmarkStart w:id="0" w:name="_GoBack"/>
+      <w:bookmarkEnd w:id="0"/>
+    </w:p>
+    <w:p>
+      <w:pPr>
+        <w:pStyle w:val="Heading3"/>
+        <w:rPr>
+          <w:lang w:val="es-AR"/>
+        </w:rPr>
+      </w:pPr>
+      <w:r>
+        <w:rPr>
+          <w:lang w:val="es-AR"/>
+        </w:rPr>
+        <w:t>Unexpected pages</w:t>
+      </w:r>
+    </w:p>
+    <w:p>
+      <w:pPr>
+        <w:rPr>
+          <w:lang w:val="es-AR"/>
+        </w:rPr>
+      </w:pPr>
+      <w:r>
+        <w:rPr>
+          <w:lang w:val="es-AR"/>
+        </w:rPr>
+        <w:t>unexpectedPages = [PageNotFoundPage]</w:t>
+      </w:r>
+    </w:p>
+    <w:p>
+      <w:pPr>
+        <w:rPr>
+          <w:lang w:val="es-AR"/>
+        </w:rPr>
+      </w:pPr>
+    </w:p>
+    <w:p>
+      <w:pPr>
+        <w:rPr>
+          <w:lang w:val="es-AR"/>
+        </w:rPr>
+      </w:pPr>
+      <w:r>
+        <w:rPr>
+          <w:lang w:val="es-AR"/>
+        </w:rPr>
+        <w:t>HTML Unit funciona hasta la versión 2.27 de webdriver. (</w:t>
+      </w:r>
+      <w:hyperlink r:id="rId6" w:anchor="query:+page:1+mid:za7zxhn7kz4t5de2+state:results" w:history="1">
         <w:r>
           <w:rPr>
             <w:rStyle w:val="Hyperlink"/>
@@ -66,25 +126,25 @@
       </w:pPr>
     </w:p>
     <w:p>
+      <w:pPr>
+        <w:rPr>
+          <w:lang w:val="es-AR"/>
+        </w:rPr>
+      </w:pPr>
       <w:r>
-        <w:t xml:space="preserve">Links </w:t>
+        <w:rPr>
+          <w:lang w:val="es-AR"/>
+        </w:rPr>
+        <w:t>Links interesantes:</w:t>
       </w:r>
-      <w:proofErr w:type="spellStart"/>
-      <w:r>
-        <w:t>interesantes</w:t>
-      </w:r>
-      <w:proofErr w:type="spellEnd"/>
-      <w:r>
-        <w:t>:</w:t>
-      </w:r>
-    </w:p>
-    <w:p>
-      <w:pPr>
-        <w:rPr>
-          <w:lang w:val="es-AR"/>
-        </w:rPr>
-      </w:pPr>
-      <w:hyperlink r:id="rId6" w:history="1">
+    </w:p>
+    <w:p>
+      <w:pPr>
+        <w:rPr>
+          <w:lang w:val="es-AR"/>
+        </w:rPr>
+      </w:pPr>
+      <w:hyperlink r:id="rId7" w:history="1">
         <w:r>
           <w:rPr>
             <w:rStyle w:val="Hyperlink"/>
@@ -97,24 +157,8 @@
         <w:rPr>
           <w:lang w:val="es-AR"/>
         </w:rPr>
-        <w:t xml:space="preserve"> </w:t>
+        <w:t xml:space="preserve"> Testing en la nube</w:t>
       </w:r>
-      <w:proofErr w:type="spellStart"/>
-      <w:r>
-        <w:rPr>
-          <w:lang w:val="es-AR"/>
-        </w:rPr>
-        <w:t>Testing</w:t>
-      </w:r>
-      <w:proofErr w:type="spellEnd"/>
-      <w:r>
-        <w:rPr>
-          <w:lang w:val="es-AR"/>
-        </w:rPr>
-        <w:t xml:space="preserve"> en la nube</w:t>
-      </w:r>
-      <w:bookmarkStart w:id="0" w:name="_GoBack"/>
-      <w:bookmarkEnd w:id="0"/>
     </w:p>
     <w:p>
       <w:pPr>
@@ -131,6 +175,126 @@
     </w:sectPr>
   </w:body>
 </w:document>
+</file>
+
+<file path=word/numbering.xml><?xml version="1.0" encoding="utf-8"?>
+<w:numbering xmlns:wpc="http://schemas.microsoft.com/office/word/2010/wordprocessingCanvas" xmlns:mc="http://schemas.openxmlformats.org/markup-compatibility/2006" xmlns:o="urn:schemas-microsoft-com:office:office" xmlns:r="http://schemas.openxmlformats.org/officeDocument/2006/relationships" xmlns:m="http://schemas.openxmlformats.org/officeDocument/2006/math" xmlns:v="urn:schemas-microsoft-com:vml" xmlns:wp14="http://schemas.microsoft.com/office/word/2010/wordprocessingDrawing" xmlns:wp="http://schemas.openxmlformats.org/drawingml/2006/wordprocessingDrawing" xmlns:w10="urn:schemas-microsoft-com:office:word" xmlns:w="http://schemas.openxmlformats.org/wordprocessingml/2006/main" xmlns:w14="http://schemas.microsoft.com/office/word/2010/wordml" xmlns:wpg="http://schemas.microsoft.com/office/word/2010/wordprocessingGroup" xmlns:wpi="http://schemas.microsoft.com/office/word/2010/wordprocessingInk" xmlns:wne="http://schemas.microsoft.com/office/word/2006/wordml" xmlns:wps="http://schemas.microsoft.com/office/word/2010/wordprocessingShape" mc:Ignorable="w14 wp14">
+  <w:abstractNum w:abstractNumId="0">
+    <w:nsid w:val="6C456146"/>
+    <w:multiLevelType w:val="hybridMultilevel"/>
+    <w:tmpl w:val="6AF0FD36"/>
+    <w:lvl w:ilvl="0" w:tplc="9F7ABDD6">
+      <w:numFmt w:val="bullet"/>
+      <w:lvlText w:val="-"/>
+      <w:lvlJc w:val="left"/>
+      <w:pPr>
+        <w:ind w:left="720" w:hanging="360"/>
+      </w:pPr>
+      <w:rPr>
+        <w:rFonts w:ascii="Calibri" w:eastAsiaTheme="minorHAnsi" w:hAnsi="Calibri" w:cstheme="minorBidi" w:hint="default"/>
+      </w:rPr>
+    </w:lvl>
+    <w:lvl w:ilvl="1" w:tplc="04090003" w:tentative="1">
+      <w:start w:val="1"/>
+      <w:numFmt w:val="bullet"/>
+      <w:lvlText w:val="o"/>
+      <w:lvlJc w:val="left"/>
+      <w:pPr>
+        <w:ind w:left="1440" w:hanging="360"/>
+      </w:pPr>
+      <w:rPr>
+        <w:rFonts w:ascii="Courier New" w:hAnsi="Courier New" w:cs="Courier New" w:hint="default"/>
+      </w:rPr>
+    </w:lvl>
+    <w:lvl w:ilvl="2" w:tplc="04090005" w:tentative="1">
+      <w:start w:val="1"/>
+      <w:numFmt w:val="bullet"/>
+      <w:lvlText w:val=""/>
+      <w:lvlJc w:val="left"/>
+      <w:pPr>
+        <w:ind w:left="2160" w:hanging="360"/>
+      </w:pPr>
+      <w:rPr>
+        <w:rFonts w:ascii="Wingdings" w:hAnsi="Wingdings" w:hint="default"/>
+      </w:rPr>
+    </w:lvl>
+    <w:lvl w:ilvl="3" w:tplc="04090001" w:tentative="1">
+      <w:start w:val="1"/>
+      <w:numFmt w:val="bullet"/>
+      <w:lvlText w:val=""/>
+      <w:lvlJc w:val="left"/>
+      <w:pPr>
+        <w:ind w:left="2880" w:hanging="360"/>
+      </w:pPr>
+      <w:rPr>
+        <w:rFonts w:ascii="Symbol" w:hAnsi="Symbol" w:hint="default"/>
+      </w:rPr>
+    </w:lvl>
+    <w:lvl w:ilvl="4" w:tplc="04090003" w:tentative="1">
+      <w:start w:val="1"/>
+      <w:numFmt w:val="bullet"/>
+      <w:lvlText w:val="o"/>
+      <w:lvlJc w:val="left"/>
+      <w:pPr>
+        <w:ind w:left="3600" w:hanging="360"/>
+      </w:pPr>
+      <w:rPr>
+        <w:rFonts w:ascii="Courier New" w:hAnsi="Courier New" w:cs="Courier New" w:hint="default"/>
+      </w:rPr>
+    </w:lvl>
+    <w:lvl w:ilvl="5" w:tplc="04090005" w:tentative="1">
+      <w:start w:val="1"/>
+      <w:numFmt w:val="bullet"/>
+      <w:lvlText w:val=""/>
+      <w:lvlJc w:val="left"/>
+      <w:pPr>
+        <w:ind w:left="4320" w:hanging="360"/>
+      </w:pPr>
+      <w:rPr>
+        <w:rFonts w:ascii="Wingdings" w:hAnsi="Wingdings" w:hint="default"/>
+      </w:rPr>
+    </w:lvl>
+    <w:lvl w:ilvl="6" w:tplc="04090001" w:tentative="1">
+      <w:start w:val="1"/>
+      <w:numFmt w:val="bullet"/>
+      <w:lvlText w:val=""/>
+      <w:lvlJc w:val="left"/>
+      <w:pPr>
+        <w:ind w:left="5040" w:hanging="360"/>
+      </w:pPr>
+      <w:rPr>
+        <w:rFonts w:ascii="Symbol" w:hAnsi="Symbol" w:hint="default"/>
+      </w:rPr>
+    </w:lvl>
+    <w:lvl w:ilvl="7" w:tplc="04090003" w:tentative="1">
+      <w:start w:val="1"/>
+      <w:numFmt w:val="bullet"/>
+      <w:lvlText w:val="o"/>
+      <w:lvlJc w:val="left"/>
+      <w:pPr>
+        <w:ind w:left="5760" w:hanging="360"/>
+      </w:pPr>
+      <w:rPr>
+        <w:rFonts w:ascii="Courier New" w:hAnsi="Courier New" w:cs="Courier New" w:hint="default"/>
+      </w:rPr>
+    </w:lvl>
+    <w:lvl w:ilvl="8" w:tplc="04090005" w:tentative="1">
+      <w:start w:val="1"/>
+      <w:numFmt w:val="bullet"/>
+      <w:lvlText w:val=""/>
+      <w:lvlJc w:val="left"/>
+      <w:pPr>
+        <w:ind w:left="6480" w:hanging="360"/>
+      </w:pPr>
+      <w:rPr>
+        <w:rFonts w:ascii="Wingdings" w:hAnsi="Wingdings" w:hint="default"/>
+      </w:rPr>
+    </w:lvl>
+  </w:abstractNum>
+  <w:num w:numId="1">
+    <w:abstractNumId w:val="0"/>
+  </w:num>
+</w:numbering>
 </file>
 
 <file path=word/styles.xml><?xml version="1.0" encoding="utf-8"?>
@@ -292,6 +456,76 @@
   <w:style w:type="paragraph" w:default="1" w:styleId="Normal">
     <w:name w:val="Normal"/>
     <w:qFormat/>
+    <w:rsid w:val="007B604B"/>
+  </w:style>
+  <w:style w:type="paragraph" w:styleId="Heading1">
+    <w:name w:val="heading 1"/>
+    <w:basedOn w:val="Normal"/>
+    <w:next w:val="Normal"/>
+    <w:link w:val="Heading1Char"/>
+    <w:uiPriority w:val="9"/>
+    <w:qFormat/>
+    <w:rsid w:val="003A423C"/>
+    <w:pPr>
+      <w:keepNext/>
+      <w:keepLines/>
+      <w:spacing w:before="480" w:after="0"/>
+      <w:outlineLvl w:val="0"/>
+    </w:pPr>
+    <w:rPr>
+      <w:rFonts w:asciiTheme="majorHAnsi" w:eastAsiaTheme="majorEastAsia" w:hAnsiTheme="majorHAnsi" w:cstheme="majorBidi"/>
+      <w:b/>
+      <w:bCs/>
+      <w:color w:val="365F91" w:themeColor="accent1" w:themeShade="BF"/>
+      <w:sz w:val="28"/>
+      <w:szCs w:val="28"/>
+    </w:rPr>
+  </w:style>
+  <w:style w:type="paragraph" w:styleId="Heading2">
+    <w:name w:val="heading 2"/>
+    <w:basedOn w:val="Normal"/>
+    <w:next w:val="Normal"/>
+    <w:link w:val="Heading2Char"/>
+    <w:uiPriority w:val="9"/>
+    <w:unhideWhenUsed/>
+    <w:qFormat/>
+    <w:rsid w:val="003A423C"/>
+    <w:pPr>
+      <w:keepNext/>
+      <w:keepLines/>
+      <w:spacing w:before="200" w:after="0"/>
+      <w:outlineLvl w:val="1"/>
+    </w:pPr>
+    <w:rPr>
+      <w:rFonts w:asciiTheme="majorHAnsi" w:eastAsiaTheme="majorEastAsia" w:hAnsiTheme="majorHAnsi" w:cstheme="majorBidi"/>
+      <w:b/>
+      <w:bCs/>
+      <w:color w:val="4F81BD" w:themeColor="accent1"/>
+      <w:sz w:val="26"/>
+      <w:szCs w:val="26"/>
+    </w:rPr>
+  </w:style>
+  <w:style w:type="paragraph" w:styleId="Heading3">
+    <w:name w:val="heading 3"/>
+    <w:basedOn w:val="Normal"/>
+    <w:next w:val="Normal"/>
+    <w:link w:val="Heading3Char"/>
+    <w:uiPriority w:val="9"/>
+    <w:unhideWhenUsed/>
+    <w:qFormat/>
+    <w:rsid w:val="00EC4460"/>
+    <w:pPr>
+      <w:keepNext/>
+      <w:keepLines/>
+      <w:spacing w:before="200" w:after="0"/>
+      <w:outlineLvl w:val="2"/>
+    </w:pPr>
+    <w:rPr>
+      <w:rFonts w:asciiTheme="majorHAnsi" w:eastAsiaTheme="majorEastAsia" w:hAnsiTheme="majorHAnsi" w:cstheme="majorBidi"/>
+      <w:b/>
+      <w:bCs/>
+      <w:color w:val="4F81BD" w:themeColor="accent1"/>
+    </w:rPr>
   </w:style>
   <w:style w:type="character" w:default="1" w:styleId="DefaultParagraphFont">
     <w:name w:val="Default Paragraph Font"/>
@@ -330,6 +564,60 @@
       <w:color w:val="0000FF" w:themeColor="hyperlink"/>
       <w:u w:val="single"/>
     </w:rPr>
+  </w:style>
+  <w:style w:type="character" w:customStyle="1" w:styleId="Heading1Char">
+    <w:name w:val="Heading 1 Char"/>
+    <w:basedOn w:val="DefaultParagraphFont"/>
+    <w:link w:val="Heading1"/>
+    <w:uiPriority w:val="9"/>
+    <w:rsid w:val="003A423C"/>
+    <w:rPr>
+      <w:rFonts w:asciiTheme="majorHAnsi" w:eastAsiaTheme="majorEastAsia" w:hAnsiTheme="majorHAnsi" w:cstheme="majorBidi"/>
+      <w:b/>
+      <w:bCs/>
+      <w:color w:val="365F91" w:themeColor="accent1" w:themeShade="BF"/>
+      <w:sz w:val="28"/>
+      <w:szCs w:val="28"/>
+    </w:rPr>
+  </w:style>
+  <w:style w:type="character" w:customStyle="1" w:styleId="Heading2Char">
+    <w:name w:val="Heading 2 Char"/>
+    <w:basedOn w:val="DefaultParagraphFont"/>
+    <w:link w:val="Heading2"/>
+    <w:uiPriority w:val="9"/>
+    <w:rsid w:val="003A423C"/>
+    <w:rPr>
+      <w:rFonts w:asciiTheme="majorHAnsi" w:eastAsiaTheme="majorEastAsia" w:hAnsiTheme="majorHAnsi" w:cstheme="majorBidi"/>
+      <w:b/>
+      <w:bCs/>
+      <w:color w:val="4F81BD" w:themeColor="accent1"/>
+      <w:sz w:val="26"/>
+      <w:szCs w:val="26"/>
+    </w:rPr>
+  </w:style>
+  <w:style w:type="character" w:customStyle="1" w:styleId="Heading3Char">
+    <w:name w:val="Heading 3 Char"/>
+    <w:basedOn w:val="DefaultParagraphFont"/>
+    <w:link w:val="Heading3"/>
+    <w:uiPriority w:val="9"/>
+    <w:rsid w:val="00EC4460"/>
+    <w:rPr>
+      <w:rFonts w:asciiTheme="majorHAnsi" w:eastAsiaTheme="majorEastAsia" w:hAnsiTheme="majorHAnsi" w:cstheme="majorBidi"/>
+      <w:b/>
+      <w:bCs/>
+      <w:color w:val="4F81BD" w:themeColor="accent1"/>
+    </w:rPr>
+  </w:style>
+  <w:style w:type="paragraph" w:styleId="ListParagraph">
+    <w:name w:val="List Paragraph"/>
+    <w:basedOn w:val="Normal"/>
+    <w:uiPriority w:val="34"/>
+    <w:qFormat/>
+    <w:rsid w:val="00313BC4"/>
+    <w:pPr>
+      <w:ind w:left="720"/>
+      <w:contextualSpacing/>
+    </w:pPr>
   </w:style>
 </w:styles>
 </file>

</xml_diff>

<commit_message>
Se completan las propiedades para crear un grado. El test queda en @ignore porque esta fallando el getValue del select.
</commit_message>
<xml_diff>
--- a/WebTestRobot.docx
+++ b/WebTestRobot.docx
@@ -53,8 +53,6 @@
       <w:r>
         <w:t>Dentro de una misma página</w:t>
       </w:r>
-      <w:bookmarkStart w:id="0" w:name="_GoBack"/>
-      <w:bookmarkEnd w:id="0"/>
     </w:p>
     <w:p>
       <w:pPr>
@@ -166,6 +164,87 @@
           <w:lang w:val="es-AR"/>
         </w:rPr>
       </w:pPr>
+    </w:p>
+    <w:p>
+      <w:r>
+        <w:t>Luke Daley: Geb -- Very Groovy Browser Automation</w:t>
+      </w:r>
+      <w:r>
+        <w:t>:</w:t>
+      </w:r>
+    </w:p>
+    <w:p>
+      <w:hyperlink r:id="rId8" w:history="1">
+        <w:r>
+          <w:rPr>
+            <w:rStyle w:val="Hyperlink"/>
+          </w:rPr>
+          <w:t>http://www.youtube.com/watch?v=T2qXCBT_QBs</w:t>
+        </w:r>
+      </w:hyperlink>
+    </w:p>
+    <w:p/>
+    <w:p>
+      <w:pPr>
+        <w:rPr>
+          <w:lang w:val="es-AR"/>
+        </w:rPr>
+      </w:pPr>
+      <w:r>
+        <w:rPr>
+          <w:lang w:val="es-AR"/>
+        </w:rPr>
+        <w:t>GEB: Inspirado en JQuery, no usa.</w:t>
+      </w:r>
+    </w:p>
+    <w:p>
+      <w:pPr>
+        <w:rPr>
+          <w:lang w:val="es-AR"/>
+        </w:rPr>
+      </w:pPr>
+      <w:r>
+        <w:rPr>
+          <w:lang w:val="es-AR"/>
+        </w:rPr>
+        <w:t>methodMissing y propertyMissing</w:t>
+      </w:r>
+    </w:p>
+    <w:p>
+      <w:pPr>
+        <w:rPr>
+          <w:lang w:val="es-AR"/>
+        </w:rPr>
+      </w:pPr>
+      <w:r>
+        <w:rPr>
+          <w:lang w:val="es-AR"/>
+        </w:rPr>
+        <w:t>DSL comprensible</w:t>
+      </w:r>
+    </w:p>
+    <w:p>
+      <w:pPr>
+        <w:rPr>
+          <w:lang w:val="es-AR"/>
+        </w:rPr>
+      </w:pPr>
+    </w:p>
+    <w:p>
+      <w:pPr>
+        <w:rPr>
+          <w:lang w:val="es-AR"/>
+        </w:rPr>
+      </w:pPr>
+      <w:r>
+        <w:rPr>
+          <w:lang w:val="es-AR"/>
+        </w:rPr>
+        <w:lastRenderedPageBreak/>
+        <w:t>La forma de mostrar los errores en consola</w:t>
+      </w:r>
+      <w:bookmarkStart w:id="0" w:name="_GoBack"/>
+      <w:bookmarkEnd w:id="0"/>
     </w:p>
     <w:sectPr>
       <w:pgSz w:w="12240" w:h="15840"/>

</xml_diff>